<commit_message>
Making the code asynchronous
</commit_message>
<xml_diff>
--- a/הערות לפרוייקט.docx
+++ b/הערות לפרוייקט.docx
@@ -1,6 +1,6 @@
 
 <file path=word/document.xml><?xml version="1.0" encoding="utf-8"?>
-<w:document xmlns:wpc="http://schemas.microsoft.com/office/word/2010/wordprocessingCanvas" xmlns:cx="http://schemas.microsoft.com/office/drawing/2014/chartex" xmlns:cx1="http://schemas.microsoft.com/office/drawing/2015/9/8/chartex" xmlns:cx2="http://schemas.microsoft.com/office/drawing/2015/10/21/chartex" xmlns:cx3="http://schemas.microsoft.com/office/drawing/2016/5/9/chartex" xmlns:cx4="http://schemas.microsoft.com/office/drawing/2016/5/10/chartex" xmlns:cx5="http://schemas.microsoft.com/office/drawing/2016/5/11/chartex" xmlns:cx6="http://schemas.microsoft.com/office/drawing/2016/5/12/chartex" xmlns:cx7="http://schemas.microsoft.com/office/drawing/2016/5/13/chartex" xmlns:cx8="http://schemas.microsoft.com/office/drawing/2016/5/14/chartex" xmlns:mc="http://schemas.openxmlformats.org/markup-compatibility/2006" xmlns:aink="http://schemas.microsoft.com/office/drawing/2016/ink" xmlns:am3d="http://schemas.microsoft.com/office/drawing/2017/model3d" xmlns:o="urn:schemas-microsoft-com:office:office" xmlns:r="http://schemas.openxmlformats.org/officeDocument/2006/relationships" xmlns:m="http://schemas.openxmlformats.org/officeDocument/2006/math" xmlns:v="urn:schemas-microsoft-com:vml" xmlns:wp14="http://schemas.microsoft.com/office/word/2010/wordprocessingDrawing" xmlns:wp="http://schemas.openxmlformats.org/drawingml/2006/wordprocessingDrawing" xmlns:w10="urn:schemas-microsoft-com:office:word" xmlns:w="http://schemas.openxmlformats.org/wordprocessingml/2006/main" xmlns:w14="http://schemas.microsoft.com/office/word/2010/wordml" xmlns:w15="http://schemas.microsoft.com/office/word/2012/wordml" xmlns:w16cex="http://schemas.microsoft.com/office/word/2018/wordml/cex" xmlns:w16cid="http://schemas.microsoft.com/office/word/2016/wordml/cid" xmlns:w16="http://schemas.microsoft.com/office/word/2018/wordml" xmlns:w16sdtdh="http://schemas.microsoft.com/office/word/2020/wordml/sdtdatahash" xmlns:w16se="http://schemas.microsoft.com/office/word/2015/wordml/symex" xmlns:wpg="http://schemas.microsoft.com/office/word/2010/wordprocessingGroup" xmlns:wpi="http://schemas.microsoft.com/office/word/2010/wordprocessingInk" xmlns:wne="http://schemas.microsoft.com/office/word/2006/wordml" xmlns:wps="http://schemas.microsoft.com/office/word/2010/wordprocessingShape" mc:Ignorable="w14 w15 w16se w16cid w16 w16cex w16sdtdh wp14">
+<w:document xmlns:wpc="http://schemas.microsoft.com/office/word/2010/wordprocessingCanvas" xmlns:cx="http://schemas.microsoft.com/office/drawing/2014/chartex" xmlns:cx1="http://schemas.microsoft.com/office/drawing/2015/9/8/chartex" xmlns:cx2="http://schemas.microsoft.com/office/drawing/2015/10/21/chartex" xmlns:cx3="http://schemas.microsoft.com/office/drawing/2016/5/9/chartex" xmlns:cx4="http://schemas.microsoft.com/office/drawing/2016/5/10/chartex" xmlns:cx5="http://schemas.microsoft.com/office/drawing/2016/5/11/chartex" xmlns:cx6="http://schemas.microsoft.com/office/drawing/2016/5/12/chartex" xmlns:cx7="http://schemas.microsoft.com/office/drawing/2016/5/13/chartex" xmlns:cx8="http://schemas.microsoft.com/office/drawing/2016/5/14/chartex" xmlns:mc="http://schemas.openxmlformats.org/markup-compatibility/2006" xmlns:aink="http://schemas.microsoft.com/office/drawing/2016/ink" xmlns:am3d="http://schemas.microsoft.com/office/drawing/2017/model3d" xmlns:o="urn:schemas-microsoft-com:office:office" xmlns:oel="http://schemas.microsoft.com/office/2019/extlst" xmlns:r="http://schemas.openxmlformats.org/officeDocument/2006/relationships" xmlns:m="http://schemas.openxmlformats.org/officeDocument/2006/math" xmlns:v="urn:schemas-microsoft-com:vml" xmlns:wp14="http://schemas.microsoft.com/office/word/2010/wordprocessingDrawing" xmlns:wp="http://schemas.openxmlformats.org/drawingml/2006/wordprocessingDrawing" xmlns:w10="urn:schemas-microsoft-com:office:word" xmlns:w="http://schemas.openxmlformats.org/wordprocessingml/2006/main" xmlns:w14="http://schemas.microsoft.com/office/word/2010/wordml" xmlns:w15="http://schemas.microsoft.com/office/word/2012/wordml" xmlns:w16cex="http://schemas.microsoft.com/office/word/2018/wordml/cex" xmlns:w16cid="http://schemas.microsoft.com/office/word/2016/wordml/cid" xmlns:w16="http://schemas.microsoft.com/office/word/2018/wordml" xmlns:w16sdtdh="http://schemas.microsoft.com/office/word/2020/wordml/sdtdatahash" xmlns:w16se="http://schemas.microsoft.com/office/word/2015/wordml/symex" xmlns:wpg="http://schemas.microsoft.com/office/word/2010/wordprocessingGroup" xmlns:wpi="http://schemas.microsoft.com/office/word/2010/wordprocessingInk" xmlns:wne="http://schemas.microsoft.com/office/word/2006/wordml" xmlns:wps="http://schemas.microsoft.com/office/word/2010/wordprocessingShape" mc:Ignorable="w14 w15 w16se w16cid w16 w16cex w16sdtdh wp14">
   <w:body>
     <w:p>
       <w:pPr>
@@ -47,8 +47,9 @@
           <w:szCs w:val="36"/>
           <w:rtl/>
         </w:rPr>
-        <w:t>הערות לפרוייקט</w:t>
-      </w:r>
+        <w:t xml:space="preserve">הערות </w:t>
+      </w:r>
+      <w:proofErr w:type="spellStart"/>
       <w:r>
         <w:rPr>
           <w:rFonts w:hint="cs"/>
@@ -59,6 +60,19 @@
           <w:szCs w:val="36"/>
           <w:rtl/>
         </w:rPr>
+        <w:t>לפרוייקט</w:t>
+      </w:r>
+      <w:proofErr w:type="spellEnd"/>
+      <w:r>
+        <w:rPr>
+          <w:rFonts w:hint="cs"/>
+          <w:b/>
+          <w:bCs/>
+          <w:color w:val="4472C4" w:themeColor="accent1"/>
+          <w:sz w:val="36"/>
+          <w:szCs w:val="36"/>
+          <w:rtl/>
+        </w:rPr>
         <w:t xml:space="preserve">// </w:t>
       </w:r>
       <w:r>
@@ -69,7 +83,29 @@
           <w:szCs w:val="28"/>
           <w:rtl/>
         </w:rPr>
-        <w:t>מעיין בוקריץ וחיה שפרונג:</w:t>
+        <w:t xml:space="preserve">מעיין בוקריץ וחיה </w:t>
+      </w:r>
+      <w:proofErr w:type="spellStart"/>
+      <w:r>
+        <w:rPr>
+          <w:rFonts w:hint="cs"/>
+          <w:color w:val="4472C4" w:themeColor="accent1"/>
+          <w:sz w:val="28"/>
+          <w:szCs w:val="28"/>
+          <w:rtl/>
+        </w:rPr>
+        <w:t>שפרונג</w:t>
+      </w:r>
+      <w:proofErr w:type="spellEnd"/>
+      <w:r>
+        <w:rPr>
+          <w:rFonts w:hint="cs"/>
+          <w:color w:val="4472C4" w:themeColor="accent1"/>
+          <w:sz w:val="28"/>
+          <w:szCs w:val="28"/>
+          <w:rtl/>
+        </w:rPr>
+        <w:t>:</w:t>
       </w:r>
     </w:p>
     <w:p>
@@ -93,7 +129,29 @@
           <w:szCs w:val="28"/>
           <w:rtl/>
         </w:rPr>
-        <w:t xml:space="preserve">אנחנו מגישות את הפרוייקט יחד באישור המורה. </w:t>
+        <w:t xml:space="preserve">אנחנו מגישות את </w:t>
+      </w:r>
+      <w:proofErr w:type="spellStart"/>
+      <w:r>
+        <w:rPr>
+          <w:rFonts w:hint="cs"/>
+          <w:color w:val="000000" w:themeColor="text1"/>
+          <w:sz w:val="28"/>
+          <w:szCs w:val="28"/>
+          <w:rtl/>
+        </w:rPr>
+        <w:t>הפרוייקט</w:t>
+      </w:r>
+      <w:proofErr w:type="spellEnd"/>
+      <w:r>
+        <w:rPr>
+          <w:rFonts w:hint="cs"/>
+          <w:color w:val="000000" w:themeColor="text1"/>
+          <w:sz w:val="28"/>
+          <w:szCs w:val="28"/>
+          <w:rtl/>
+        </w:rPr>
+        <w:t xml:space="preserve"> יחד באישור המורה. </w:t>
       </w:r>
     </w:p>
     <w:p>
@@ -146,13 +204,36 @@
           <w:szCs w:val="28"/>
           <w:rtl/>
         </w:rPr>
-        <w:t>) ממומשת כי יש בהן קשרי גומלין. (שאלנו, ואמרת לנו כרגע לא לעשות, אם אפשר כבר לעשות נעבוד על זה בקרוב ממש בעז"ה...)</w:t>
+        <w:t xml:space="preserve">) ממומשת כי יש בהן קשרי גומלין. (שאלנו, ואמרת לנו כרגע לא לעשות, אם אפשר כבר לעשות נעבוד על זה בקרוב ממש </w:t>
+      </w:r>
+      <w:proofErr w:type="spellStart"/>
+      <w:r>
+        <w:rPr>
+          <w:rFonts w:hint="cs"/>
+          <w:color w:val="000000" w:themeColor="text1"/>
+          <w:sz w:val="28"/>
+          <w:szCs w:val="28"/>
+          <w:rtl/>
+        </w:rPr>
+        <w:t>בעז"ה</w:t>
+      </w:r>
+      <w:proofErr w:type="spellEnd"/>
+      <w:r>
+        <w:rPr>
+          <w:rFonts w:hint="cs"/>
+          <w:color w:val="000000" w:themeColor="text1"/>
+          <w:sz w:val="28"/>
+          <w:szCs w:val="28"/>
+          <w:rtl/>
+        </w:rPr>
+        <w:t>...)</w:t>
       </w:r>
     </w:p>
     <w:p>
       <w:pPr>
         <w:pStyle w:val="a3"/>
         <w:rPr>
+          <w:rFonts w:hint="cs"/>
           <w:color w:val="000000" w:themeColor="text1"/>
           <w:sz w:val="28"/>
           <w:szCs w:val="28"/>
@@ -163,61 +244,7 @@
     <w:p>
       <w:pPr>
         <w:pStyle w:val="a3"/>
-        <w:numPr>
-          <w:ilvl w:val="0"/>
-          <w:numId w:val="1"/>
-        </w:numPr>
-        <w:rPr>
-          <w:color w:val="000000" w:themeColor="text1"/>
-          <w:sz w:val="28"/>
-          <w:szCs w:val="28"/>
-        </w:rPr>
-      </w:pPr>
-      <w:r>
-        <w:rPr>
-          <w:rFonts w:hint="cs"/>
-          <w:color w:val="000000" w:themeColor="text1"/>
-          <w:sz w:val="28"/>
-          <w:szCs w:val="28"/>
-          <w:rtl/>
-        </w:rPr>
-        <w:t xml:space="preserve">בקשר לשיעור האחרון, הרבה פונקציות </w:t>
-      </w:r>
-      <w:r>
-        <w:rPr>
-          <w:rFonts w:hint="cs"/>
-          <w:color w:val="000000" w:themeColor="text1"/>
-          <w:sz w:val="28"/>
-          <w:szCs w:val="28"/>
-          <w:rtl/>
-        </w:rPr>
-        <w:t xml:space="preserve">עשינו אסינכרוניות (אע"פ שלפי הכללים לא אמור להיות, אבל בדקנו עם </w:t>
-      </w:r>
-      <w:r>
-        <w:rPr>
-          <w:rFonts w:hint="cs"/>
-          <w:color w:val="000000" w:themeColor="text1"/>
-          <w:sz w:val="28"/>
-          <w:szCs w:val="28"/>
-        </w:rPr>
-        <w:t>GPT</w:t>
-      </w:r>
-      <w:r>
-        <w:rPr>
-          <w:rFonts w:hint="cs"/>
-          <w:color w:val="000000" w:themeColor="text1"/>
-          <w:sz w:val="28"/>
-          <w:szCs w:val="28"/>
-          <w:rtl/>
-        </w:rPr>
-        <w:t xml:space="preserve"> וזה הדבר היחיד שתיקן את השגיאות...)</w:t>
-      </w:r>
-    </w:p>
-    <w:p>
-      <w:pPr>
-        <w:pStyle w:val="a3"/>
-        <w:rPr>
-          <w:rFonts w:hint="cs"/>
+        <w:rPr>
           <w:color w:val="000000" w:themeColor="text1"/>
           <w:sz w:val="28"/>
           <w:szCs w:val="28"/>
@@ -279,7 +306,7 @@
 </file>
 
 <file path=word/numbering.xml><?xml version="1.0" encoding="utf-8"?>
-<w:numbering xmlns:wpc="http://schemas.microsoft.com/office/word/2010/wordprocessingCanvas" xmlns:cx="http://schemas.microsoft.com/office/drawing/2014/chartex" xmlns:cx1="http://schemas.microsoft.com/office/drawing/2015/9/8/chartex" xmlns:cx2="http://schemas.microsoft.com/office/drawing/2015/10/21/chartex" xmlns:cx3="http://schemas.microsoft.com/office/drawing/2016/5/9/chartex" xmlns:cx4="http://schemas.microsoft.com/office/drawing/2016/5/10/chartex" xmlns:cx5="http://schemas.microsoft.com/office/drawing/2016/5/11/chartex" xmlns:cx6="http://schemas.microsoft.com/office/drawing/2016/5/12/chartex" xmlns:cx7="http://schemas.microsoft.com/office/drawing/2016/5/13/chartex" xmlns:cx8="http://schemas.microsoft.com/office/drawing/2016/5/14/chartex" xmlns:mc="http://schemas.openxmlformats.org/markup-compatibility/2006" xmlns:aink="http://schemas.microsoft.com/office/drawing/2016/ink" xmlns:am3d="http://schemas.microsoft.com/office/drawing/2017/model3d" xmlns:o="urn:schemas-microsoft-com:office:office" xmlns:r="http://schemas.openxmlformats.org/officeDocument/2006/relationships" xmlns:m="http://schemas.openxmlformats.org/officeDocument/2006/math" xmlns:v="urn:schemas-microsoft-com:vml" xmlns:wp14="http://schemas.microsoft.com/office/word/2010/wordprocessingDrawing" xmlns:wp="http://schemas.openxmlformats.org/drawingml/2006/wordprocessingDrawing" xmlns:w10="urn:schemas-microsoft-com:office:word" xmlns:w="http://schemas.openxmlformats.org/wordprocessingml/2006/main" xmlns:w14="http://schemas.microsoft.com/office/word/2010/wordml" xmlns:w15="http://schemas.microsoft.com/office/word/2012/wordml" xmlns:w16cex="http://schemas.microsoft.com/office/word/2018/wordml/cex" xmlns:w16cid="http://schemas.microsoft.com/office/word/2016/wordml/cid" xmlns:w16="http://schemas.microsoft.com/office/word/2018/wordml" xmlns:w16sdtdh="http://schemas.microsoft.com/office/word/2020/wordml/sdtdatahash" xmlns:w16se="http://schemas.microsoft.com/office/word/2015/wordml/symex" xmlns:wpg="http://schemas.microsoft.com/office/word/2010/wordprocessingGroup" xmlns:wpi="http://schemas.microsoft.com/office/word/2010/wordprocessingInk" xmlns:wne="http://schemas.microsoft.com/office/word/2006/wordml" xmlns:wps="http://schemas.microsoft.com/office/word/2010/wordprocessingShape" mc:Ignorable="w14 w15 w16se w16cid w16 w16cex w16sdtdh wp14">
+<w:numbering xmlns:wpc="http://schemas.microsoft.com/office/word/2010/wordprocessingCanvas" xmlns:cx="http://schemas.microsoft.com/office/drawing/2014/chartex" xmlns:cx1="http://schemas.microsoft.com/office/drawing/2015/9/8/chartex" xmlns:cx2="http://schemas.microsoft.com/office/drawing/2015/10/21/chartex" xmlns:cx3="http://schemas.microsoft.com/office/drawing/2016/5/9/chartex" xmlns:cx4="http://schemas.microsoft.com/office/drawing/2016/5/10/chartex" xmlns:cx5="http://schemas.microsoft.com/office/drawing/2016/5/11/chartex" xmlns:cx6="http://schemas.microsoft.com/office/drawing/2016/5/12/chartex" xmlns:cx7="http://schemas.microsoft.com/office/drawing/2016/5/13/chartex" xmlns:cx8="http://schemas.microsoft.com/office/drawing/2016/5/14/chartex" xmlns:mc="http://schemas.openxmlformats.org/markup-compatibility/2006" xmlns:aink="http://schemas.microsoft.com/office/drawing/2016/ink" xmlns:am3d="http://schemas.microsoft.com/office/drawing/2017/model3d" xmlns:o="urn:schemas-microsoft-com:office:office" xmlns:oel="http://schemas.microsoft.com/office/2019/extlst" xmlns:r="http://schemas.openxmlformats.org/officeDocument/2006/relationships" xmlns:m="http://schemas.openxmlformats.org/officeDocument/2006/math" xmlns:v="urn:schemas-microsoft-com:vml" xmlns:wp14="http://schemas.microsoft.com/office/word/2010/wordprocessingDrawing" xmlns:wp="http://schemas.openxmlformats.org/drawingml/2006/wordprocessingDrawing" xmlns:w10="urn:schemas-microsoft-com:office:word" xmlns:w="http://schemas.openxmlformats.org/wordprocessingml/2006/main" xmlns:w14="http://schemas.microsoft.com/office/word/2010/wordml" xmlns:w15="http://schemas.microsoft.com/office/word/2012/wordml" xmlns:w16cex="http://schemas.microsoft.com/office/word/2018/wordml/cex" xmlns:w16cid="http://schemas.microsoft.com/office/word/2016/wordml/cid" xmlns:w16="http://schemas.microsoft.com/office/word/2018/wordml" xmlns:w16sdtdh="http://schemas.microsoft.com/office/word/2020/wordml/sdtdatahash" xmlns:w16se="http://schemas.microsoft.com/office/word/2015/wordml/symex" xmlns:wpg="http://schemas.microsoft.com/office/word/2010/wordprocessingGroup" xmlns:wpi="http://schemas.microsoft.com/office/word/2010/wordprocessingInk" xmlns:wne="http://schemas.microsoft.com/office/word/2006/wordml" xmlns:wps="http://schemas.microsoft.com/office/word/2010/wordprocessingShape" mc:Ignorable="w14 w15 w16se w16cid w16 w16cex w16sdtdh wp14">
   <w:abstractNum w:abstractNumId="0" w15:restartNumberingAfterBreak="0">
     <w:nsid w:val="363F5AF4"/>
     <w:multiLevelType w:val="hybridMultilevel"/>
@@ -393,7 +420,7 @@
       </w:rPr>
     </w:lvl>
   </w:abstractNum>
-  <w:num w:numId="1">
+  <w:num w:numId="1" w16cid:durableId="407195812">
     <w:abstractNumId w:val="0"/>
   </w:num>
 </w:numbering>

</xml_diff>